<commit_message>
Przed usunięciem mocy broni
</commit_message>
<xml_diff>
--- a/The Forest - dokumentacja wstępna.docx
+++ b/The Forest - dokumentacja wstępna.docx
@@ -7,20 +7,7 @@
         <w:pStyle w:val="Tytu"/>
       </w:pPr>
       <w:r>
-        <w:t xml:space="preserve">The </w:t>
-      </w:r>
-      <w:proofErr w:type="spellStart"/>
-      <w:proofErr w:type="gramStart"/>
-      <w:r>
-        <w:t>Forest</w:t>
-      </w:r>
-      <w:proofErr w:type="spellEnd"/>
-      <w:r>
-        <w:t xml:space="preserve">  -</w:t>
-      </w:r>
-      <w:proofErr w:type="gramEnd"/>
-      <w:r>
-        <w:t xml:space="preserve"> Dokumentacja</w:t>
+        <w:t>The Forest  - Dokumentacja</w:t>
       </w:r>
     </w:p>
     <w:p>
@@ -54,15 +41,7 @@
     </w:p>
     <w:p>
       <w:r>
-        <w:t xml:space="preserve">Gra będzie wykonana w języku C# na platformę Windows (.NET) przy użyciu </w:t>
-      </w:r>
-      <w:proofErr w:type="spellStart"/>
-      <w:r>
-        <w:t>frameworku</w:t>
-      </w:r>
-      <w:proofErr w:type="spellEnd"/>
-      <w:r>
-        <w:t xml:space="preserve"> WPF</w:t>
+        <w:t>Gra będzie wykonana w języku C# na platformę Windows (.NET) przy użyciu frameworku WPF</w:t>
       </w:r>
     </w:p>
     <w:p>
@@ -134,6 +113,48 @@
     </w:p>
     <w:p>
       <w:r>
+        <w:drawing>
+          <wp:inline distT="0" distB="0" distL="0" distR="0" wp14:anchorId="36C34D1C" wp14:editId="1B1CD51A">
+            <wp:extent cx="6645910" cy="2219960"/>
+            <wp:effectExtent l="0" t="0" r="2540" b="8890"/>
+            <wp:docPr id="2" name="Obraz 2"/>
+            <wp:cNvGraphicFramePr>
+              <a:graphicFrameLocks xmlns:a="http://schemas.openxmlformats.org/drawingml/2006/main" noChangeAspect="1"/>
+            </wp:cNvGraphicFramePr>
+            <a:graphic xmlns:a="http://schemas.openxmlformats.org/drawingml/2006/main">
+              <a:graphicData uri="http://schemas.openxmlformats.org/drawingml/2006/picture">
+                <pic:pic xmlns:pic="http://schemas.openxmlformats.org/drawingml/2006/picture">
+                  <pic:nvPicPr>
+                    <pic:cNvPr id="1" name=""/>
+                    <pic:cNvPicPr/>
+                  </pic:nvPicPr>
+                  <pic:blipFill>
+                    <a:blip r:embed="rId9"/>
+                    <a:stretch>
+                      <a:fillRect/>
+                    </a:stretch>
+                  </pic:blipFill>
+                  <pic:spPr>
+                    <a:xfrm>
+                      <a:off x="0" y="0"/>
+                      <a:ext cx="6645910" cy="2219960"/>
+                    </a:xfrm>
+                    <a:prstGeom prst="rect">
+                      <a:avLst/>
+                    </a:prstGeom>
+                  </pic:spPr>
+                </pic:pic>
+              </a:graphicData>
+            </a:graphic>
+          </wp:inline>
+        </w:drawing>
+      </w:r>
+      <w:bookmarkStart w:id="0" w:name="_GoBack"/>
+      <w:bookmarkEnd w:id="0"/>
+    </w:p>
+    <w:p/>
+    <w:p>
+      <w:r>
         <w:t xml:space="preserve">W grze będzie istniały klasy główne: </w:t>
       </w:r>
     </w:p>
@@ -145,11 +166,9 @@
           <w:numId w:val="2"/>
         </w:numPr>
       </w:pPr>
-      <w:proofErr w:type="spellStart"/>
       <w:r>
         <w:t>Main</w:t>
       </w:r>
-      <w:proofErr w:type="spellEnd"/>
     </w:p>
     <w:p>
       <w:pPr>
@@ -190,6 +209,7 @@
         </w:numPr>
       </w:pPr>
       <w:r>
+        <w:lastRenderedPageBreak/>
         <w:t>Gracz</w:t>
       </w:r>
     </w:p>
@@ -226,15 +246,7 @@
         <w:t>(broń i zbroja)</w:t>
       </w:r>
       <w:r>
-        <w:t xml:space="preserve">, posiada </w:t>
-      </w:r>
-      <w:proofErr w:type="gramStart"/>
-      <w:r>
-        <w:t>metody</w:t>
-      </w:r>
-      <w:proofErr w:type="gramEnd"/>
-      <w:r>
-        <w:t xml:space="preserve"> które </w:t>
+        <w:t xml:space="preserve">, posiada metody które </w:t>
       </w:r>
       <w:r>
         <w:t>na podstawie ekwipunku ustalają te wartości.</w:t>
@@ -308,8 +320,6 @@
           <w:numId w:val="2"/>
         </w:numPr>
       </w:pPr>
-      <w:bookmarkStart w:id="0" w:name="_GoBack"/>
-      <w:bookmarkEnd w:id="0"/>
     </w:p>
     <w:p>
       <w:pPr>
@@ -361,7 +371,6 @@
     </w:p>
     <w:p>
       <w:r>
-        <w:lastRenderedPageBreak/>
         <w:t xml:space="preserve">Klasy pochodne dziedziczące po klasie Przedmiot to: Skóra, Kamień, Drewno, Broń, Zbroja, Jedzenie. </w:t>
       </w:r>
     </w:p>
@@ -1438,21 +1447,6 @@
 </file>
 
 <file path=customXml/item1.xml><?xml version="1.0" encoding="utf-8"?>
-<p:properties xmlns:p="http://schemas.microsoft.com/office/2006/metadata/properties" xmlns:xsi="http://www.w3.org/2001/XMLSchema-instance" xmlns:pc="http://schemas.microsoft.com/office/infopath/2007/PartnerControls">
-  <documentManagement/>
-</p:properties>
-</file>
-
-<file path=customXml/item2.xml><?xml version="1.0" encoding="utf-8"?>
-<?mso-contentType ?>
-<FormTemplates xmlns="http://schemas.microsoft.com/sharepoint/v3/contenttype/forms">
-  <Display>DocumentLibraryForm</Display>
-  <Edit>DocumentLibraryForm</Edit>
-  <New>DocumentLibraryForm</New>
-</FormTemplates>
-</file>
-
-<file path=customXml/item3.xml><?xml version="1.0" encoding="utf-8"?>
 <ct:contentTypeSchema xmlns:ct="http://schemas.microsoft.com/office/2006/metadata/contentType" xmlns:ma="http://schemas.microsoft.com/office/2006/metadata/properties/metaAttributes" ct:_="" ma:_="" ma:contentTypeName="Document" ma:contentTypeID="0x010100D008A374C609C34485BB1D18397972D6" ma:contentTypeVersion="8" ma:contentTypeDescription="Create a new document." ma:contentTypeScope="" ma:versionID="c3cfd0308e0e3ba5ce418f445b1cecde">
   <xsd:schema xmlns:xsd="http://www.w3.org/2001/XMLSchema" xmlns:xs="http://www.w3.org/2001/XMLSchema" xmlns:p="http://schemas.microsoft.com/office/2006/metadata/properties" xmlns:ns3="c21d1c8e-427c-4f89-ba68-16b68d006e2b" targetNamespace="http://schemas.microsoft.com/office/2006/metadata/properties" ma:root="true" ma:fieldsID="7a42cc080d2b4f9e5a5db8c7b7a7ace4" ns3:_="">
     <xsd:import namespace="c21d1c8e-427c-4f89-ba68-16b68d006e2b"/>
@@ -1622,24 +1616,22 @@
 </ct:contentTypeSchema>
 </file>
 
-<file path=customXml/itemProps1.xml><?xml version="1.0" encoding="utf-8"?>
-<ds:datastoreItem xmlns:ds="http://schemas.openxmlformats.org/officeDocument/2006/customXml" ds:itemID="{8B38CCB8-EBEC-4431-B2DC-F56454DD2AEF}">
-  <ds:schemaRefs>
-    <ds:schemaRef ds:uri="http://schemas.microsoft.com/office/2006/metadata/properties"/>
-    <ds:schemaRef ds:uri="http://schemas.microsoft.com/office/infopath/2007/PartnerControls"/>
-  </ds:schemaRefs>
-</ds:datastoreItem>
+<file path=customXml/item2.xml><?xml version="1.0" encoding="utf-8"?>
+<?mso-contentType ?>
+<FormTemplates xmlns="http://schemas.microsoft.com/sharepoint/v3/contenttype/forms">
+  <Display>DocumentLibraryForm</Display>
+  <Edit>DocumentLibraryForm</Edit>
+  <New>DocumentLibraryForm</New>
+</FormTemplates>
 </file>
 
-<file path=customXml/itemProps2.xml><?xml version="1.0" encoding="utf-8"?>
-<ds:datastoreItem xmlns:ds="http://schemas.openxmlformats.org/officeDocument/2006/customXml" ds:itemID="{91D0365E-A569-4DFB-9810-CB07B03D4C5E}">
-  <ds:schemaRefs>
-    <ds:schemaRef ds:uri="http://schemas.microsoft.com/sharepoint/v3/contenttype/forms"/>
-  </ds:schemaRefs>
-</ds:datastoreItem>
+<file path=customXml/item3.xml><?xml version="1.0" encoding="utf-8"?>
+<p:properties xmlns:p="http://schemas.microsoft.com/office/2006/metadata/properties" xmlns:xsi="http://www.w3.org/2001/XMLSchema-instance" xmlns:pc="http://schemas.microsoft.com/office/infopath/2007/PartnerControls">
+  <documentManagement/>
+</p:properties>
 </file>
 
-<file path=customXml/itemProps3.xml><?xml version="1.0" encoding="utf-8"?>
+<file path=customXml/itemProps1.xml><?xml version="1.0" encoding="utf-8"?>
 <ds:datastoreItem xmlns:ds="http://schemas.openxmlformats.org/officeDocument/2006/customXml" ds:itemID="{93CAFFC0-4D2B-4EC5-9348-CA337523E343}">
   <ds:schemaRefs>
     <ds:schemaRef ds:uri="http://schemas.microsoft.com/office/2006/metadata/contentType"/>
@@ -1655,4 +1647,21 @@
     <ds:schemaRef ds:uri="http://schemas.microsoft.com/internal/obd"/>
   </ds:schemaRefs>
 </ds:datastoreItem>
+</file>
+
+<file path=customXml/itemProps2.xml><?xml version="1.0" encoding="utf-8"?>
+<ds:datastoreItem xmlns:ds="http://schemas.openxmlformats.org/officeDocument/2006/customXml" ds:itemID="{91D0365E-A569-4DFB-9810-CB07B03D4C5E}">
+  <ds:schemaRefs>
+    <ds:schemaRef ds:uri="http://schemas.microsoft.com/sharepoint/v3/contenttype/forms"/>
+  </ds:schemaRefs>
+</ds:datastoreItem>
+</file>
+
+<file path=customXml/itemProps3.xml><?xml version="1.0" encoding="utf-8"?>
+<ds:datastoreItem xmlns:ds="http://schemas.openxmlformats.org/officeDocument/2006/customXml" ds:itemID="{8B38CCB8-EBEC-4431-B2DC-F56454DD2AEF}">
+  <ds:schemaRefs>
+    <ds:schemaRef ds:uri="http://schemas.microsoft.com/office/2006/metadata/properties"/>
+    <ds:schemaRef ds:uri="http://schemas.microsoft.com/office/infopath/2007/PartnerControls"/>
+  </ds:schemaRefs>
+</ds:datastoreItem>
 </file>
</xml_diff>